<commit_message>
add explanation of blocking multiple password attempts
</commit_message>
<xml_diff>
--- a/ConnectAndProtectNetworksAndNetworkSecurity/ApplyOSHardeningTechniques/Brute_Force_Attack_Incident_Report.docx
+++ b/ConnectAndProtectNetworksAndNetworkSecurity/ApplyOSHardeningTechniques/Brute_Force_Attack_Incident_Report.docx
@@ -17,25 +17,8 @@
         <w:rPr>
           <w:rFonts w:ascii="Google Sans" w:eastAsia="Google Sans" w:hAnsi="Google Sans" w:cs="Google Sans"/>
         </w:rPr>
-        <w:t xml:space="preserve">Brute Force Attack: </w:t>
+        <w:t>Brute Force Attack: Security incident report</w:t>
       </w:r>
-      <w:r>
-        <w:rPr>
-          <w:rFonts w:ascii="Google Sans" w:eastAsia="Google Sans" w:hAnsi="Google Sans" w:cs="Google Sans"/>
-        </w:rPr>
-        <w:t>Security incident report</w:t>
-      </w:r>
-    </w:p>
-    <w:p>
-      <w:pPr>
-        <w:spacing w:line="480" w:lineRule="auto"/>
-        <w:rPr>
-          <w:rFonts w:ascii="Google Sans" w:eastAsia="Google Sans" w:hAnsi="Google Sans" w:cs="Google Sans"/>
-          <w:b/>
-          <w:sz w:val="26"/>
-          <w:szCs w:val="26"/>
-        </w:rPr>
-      </w:pPr>
     </w:p>
     <w:tbl>
       <w:tblPr>
@@ -258,25 +241,7 @@
                 <w:sz w:val="24"/>
                 <w:szCs w:val="24"/>
               </w:rPr>
-              <w:t xml:space="preserve">A disgruntled user of yummyrecipesforme.com executed a brute force attack on the administrative account of the web server. After obtaining the correct password, the attacker accessed the admin panel to change the website’s source code. A JavaScript function was added to the source code that prompted visitors to download and run a file when they visited the site. After downloading the file, users were redirected to a spoofed version of the website with the domain name greatrecipesforme.com. The attacker uploaded </w:t>
-            </w:r>
-            <w:proofErr w:type="gramStart"/>
-            <w:r>
-              <w:rPr>
-                <w:rFonts w:ascii="Google Sans" w:eastAsia="Google Sans" w:hAnsi="Google Sans" w:cs="Google Sans"/>
-                <w:sz w:val="24"/>
-                <w:szCs w:val="24"/>
-              </w:rPr>
-              <w:t>all of</w:t>
-            </w:r>
-            <w:proofErr w:type="gramEnd"/>
-            <w:r>
-              <w:rPr>
-                <w:rFonts w:ascii="Google Sans" w:eastAsia="Google Sans" w:hAnsi="Google Sans" w:cs="Google Sans"/>
-                <w:sz w:val="24"/>
-                <w:szCs w:val="24"/>
-              </w:rPr>
-              <w:t xml:space="preserve"> a seller’s paid recipes for free to this site, and users also stated that after running the downloaded file their computers began running more slowly. </w:t>
+              <w:t xml:space="preserve">A disgruntled user of yummyrecipesforme.com executed a brute force attack on the administrative account of the web server. After obtaining the correct password, the attacker accessed the admin panel to change the website’s source code. A JavaScript function was added to the source code that prompted visitors to download and run a file when they visited the site. After downloading the file, users were redirected to a spoofed version of the website with the domain name greatrecipesforme.com. The attacker uploaded all of a seller’s paid recipes for free to this site, and users also stated that after running the downloaded file their computers began running more slowly. </w:t>
             </w:r>
           </w:p>
           <w:p>
@@ -327,6 +292,7 @@
               <w:shd w:val="clear" w:color="auto" w:fill="FFFFFF"/>
               <w:spacing w:line="360" w:lineRule="auto"/>
               <w:rPr>
+                <w:rFonts w:ascii="Google Sans" w:hAnsi="Google Sans"/>
                 <w:color w:val="1F1F1F"/>
                 <w:sz w:val="24"/>
                 <w:szCs w:val="24"/>
@@ -334,6 +300,7 @@
             </w:pPr>
             <w:r>
               <w:rPr>
+                <w:rFonts w:ascii="Google Sans" w:hAnsi="Google Sans"/>
                 <w:color w:val="1F1F1F"/>
                 <w:sz w:val="24"/>
                 <w:szCs w:val="24"/>
@@ -351,6 +318,7 @@
               <w:shd w:val="clear" w:color="auto" w:fill="FFFFFF"/>
               <w:spacing w:line="360" w:lineRule="auto"/>
               <w:rPr>
+                <w:rFonts w:ascii="Google Sans" w:hAnsi="Google Sans"/>
                 <w:color w:val="1F1F1F"/>
                 <w:sz w:val="24"/>
                 <w:szCs w:val="24"/>
@@ -358,6 +326,7 @@
             </w:pPr>
             <w:r>
               <w:rPr>
+                <w:rFonts w:ascii="Google Sans" w:hAnsi="Google Sans"/>
                 <w:color w:val="1F1F1F"/>
                 <w:sz w:val="24"/>
                 <w:szCs w:val="24"/>
@@ -375,6 +344,7 @@
               <w:shd w:val="clear" w:color="auto" w:fill="FFFFFF"/>
               <w:spacing w:line="360" w:lineRule="auto"/>
               <w:rPr>
+                <w:rFonts w:ascii="Google Sans" w:hAnsi="Google Sans"/>
                 <w:color w:val="1F1F1F"/>
                 <w:sz w:val="24"/>
                 <w:szCs w:val="24"/>
@@ -382,6 +352,7 @@
             </w:pPr>
             <w:r>
               <w:rPr>
+                <w:rFonts w:ascii="Google Sans" w:hAnsi="Google Sans"/>
                 <w:color w:val="1F1F1F"/>
                 <w:sz w:val="24"/>
                 <w:szCs w:val="24"/>
@@ -399,6 +370,7 @@
               <w:shd w:val="clear" w:color="auto" w:fill="FFFFFF"/>
               <w:spacing w:line="360" w:lineRule="auto"/>
               <w:rPr>
+                <w:rFonts w:ascii="Google Sans" w:hAnsi="Google Sans"/>
                 <w:color w:val="1F1F1F"/>
                 <w:sz w:val="24"/>
                 <w:szCs w:val="24"/>
@@ -406,6 +378,7 @@
             </w:pPr>
             <w:r>
               <w:rPr>
+                <w:rFonts w:ascii="Google Sans" w:hAnsi="Google Sans"/>
                 <w:color w:val="1F1F1F"/>
                 <w:sz w:val="24"/>
                 <w:szCs w:val="24"/>
@@ -423,6 +396,7 @@
               <w:shd w:val="clear" w:color="auto" w:fill="FFFFFF"/>
               <w:spacing w:line="360" w:lineRule="auto"/>
               <w:rPr>
+                <w:rFonts w:ascii="Google Sans" w:hAnsi="Google Sans"/>
                 <w:color w:val="1F1F1F"/>
                 <w:sz w:val="24"/>
                 <w:szCs w:val="24"/>
@@ -430,6 +404,7 @@
             </w:pPr>
             <w:r>
               <w:rPr>
+                <w:rFonts w:ascii="Google Sans" w:hAnsi="Google Sans"/>
                 <w:color w:val="1F1F1F"/>
                 <w:sz w:val="24"/>
                 <w:szCs w:val="24"/>
@@ -447,6 +422,7 @@
               <w:shd w:val="clear" w:color="auto" w:fill="FFFFFF"/>
               <w:spacing w:line="360" w:lineRule="auto"/>
               <w:rPr>
+                <w:rFonts w:ascii="Google Sans" w:hAnsi="Google Sans"/>
                 <w:color w:val="1F1F1F"/>
                 <w:sz w:val="24"/>
                 <w:szCs w:val="24"/>
@@ -454,11 +430,11 @@
             </w:pPr>
             <w:r>
               <w:rPr>
+                <w:rFonts w:ascii="Google Sans" w:hAnsi="Google Sans"/>
                 <w:color w:val="1F1F1F"/>
                 <w:sz w:val="24"/>
                 <w:szCs w:val="24"/>
               </w:rPr>
-              <w:lastRenderedPageBreak/>
               <w:t>The DNS server responds with the new IP address.</w:t>
             </w:r>
           </w:p>
@@ -479,6 +455,7 @@
             </w:pPr>
             <w:r>
               <w:rPr>
+                <w:rFonts w:ascii="Google Sans" w:hAnsi="Google Sans"/>
                 <w:color w:val="1F1F1F"/>
                 <w:sz w:val="24"/>
                 <w:szCs w:val="24"/>
@@ -552,6 +529,7 @@
                 <w:sz w:val="24"/>
                 <w:szCs w:val="24"/>
               </w:rPr>
+              <w:lastRenderedPageBreak/>
               <w:t>Section 3: Recommend one remediation for brute force attacks</w:t>
             </w:r>
           </w:p>
@@ -590,16 +568,14 @@
               </w:rPr>
               <w:t xml:space="preserve">It was later discovered that the password to the admin account was still set to the default password. The best solution to protect against future brute force attacks is to implement secure password policies for this account and the </w:t>
             </w:r>
-            <w:proofErr w:type="gramStart"/>
-            <w:r>
-              <w:rPr>
-                <w:rFonts w:ascii="Google Sans" w:eastAsia="Google Sans" w:hAnsi="Google Sans" w:cs="Google Sans"/>
-                <w:sz w:val="24"/>
-                <w:szCs w:val="24"/>
-              </w:rPr>
-              <w:t>organization as a whole</w:t>
-            </w:r>
-            <w:proofErr w:type="gramEnd"/>
+            <w:r>
+              <w:rPr>
+                <w:rFonts w:ascii="Google Sans" w:eastAsia="Google Sans" w:hAnsi="Google Sans" w:cs="Google Sans"/>
+                <w:sz w:val="24"/>
+                <w:szCs w:val="24"/>
+              </w:rPr>
+              <w:t>organization</w:t>
+            </w:r>
             <w:r>
               <w:rPr>
                 <w:rFonts w:ascii="Google Sans" w:eastAsia="Google Sans" w:hAnsi="Google Sans" w:cs="Google Sans"/>
@@ -660,18 +636,8 @@
                 <w:sz w:val="24"/>
                 <w:szCs w:val="24"/>
               </w:rPr>
-              <w:t xml:space="preserve">Update the password requirements to be a certain length and include different types of characters instead of just </w:t>
-            </w:r>
-            <w:proofErr w:type="gramStart"/>
-            <w:r>
-              <w:rPr>
-                <w:rFonts w:ascii="Google Sans" w:eastAsia="Google Sans" w:hAnsi="Google Sans" w:cs="Google Sans"/>
-                <w:sz w:val="24"/>
-                <w:szCs w:val="24"/>
-              </w:rPr>
-              <w:t>letters</w:t>
-            </w:r>
-            <w:proofErr w:type="gramEnd"/>
+              <w:t>Update the password requirements to be a certain length and include different types of characters instead of just letters</w:t>
+            </w:r>
           </w:p>
           <w:p>
             <w:pPr>
@@ -693,18 +659,8 @@
                 <w:sz w:val="24"/>
                 <w:szCs w:val="24"/>
               </w:rPr>
-              <w:t xml:space="preserve">Require recurring password </w:t>
-            </w:r>
-            <w:proofErr w:type="gramStart"/>
-            <w:r>
-              <w:rPr>
-                <w:rFonts w:ascii="Google Sans" w:eastAsia="Google Sans" w:hAnsi="Google Sans" w:cs="Google Sans"/>
-                <w:sz w:val="24"/>
-                <w:szCs w:val="24"/>
-              </w:rPr>
-              <w:t>changes</w:t>
-            </w:r>
-            <w:proofErr w:type="gramEnd"/>
+              <w:t>Require recurring password changes</w:t>
+            </w:r>
           </w:p>
           <w:p>
             <w:pPr>
@@ -739,6 +695,25 @@
                 <w:szCs w:val="24"/>
               </w:rPr>
             </w:pPr>
+          </w:p>
+          <w:p>
+            <w:pPr>
+              <w:widowControl w:val="0"/>
+              <w:spacing w:line="240" w:lineRule="auto"/>
+              <w:rPr>
+                <w:rFonts w:ascii="Google Sans" w:eastAsia="Google Sans" w:hAnsi="Google Sans" w:cs="Google Sans"/>
+                <w:sz w:val="24"/>
+                <w:szCs w:val="24"/>
+              </w:rPr>
+            </w:pPr>
+            <w:r>
+              <w:rPr>
+                <w:rFonts w:ascii="Google Sans" w:eastAsia="Google Sans" w:hAnsi="Google Sans" w:cs="Google Sans"/>
+                <w:sz w:val="24"/>
+                <w:szCs w:val="24"/>
+              </w:rPr>
+              <w:t xml:space="preserve">One policy to focus on is blocking large amounts of failed password attempts. A brute force attack successfully guesses an accounts credentials by trial-and-error and guesses as many passwords as possible from a list of commonly used passwords. The admin account did not have preventative techniques to detect large amounts of failed password attempts and allowed the attacker to guess the password as many times as they wanted.  </w:t>
+            </w:r>
           </w:p>
         </w:tc>
       </w:tr>

</xml_diff>

<commit_message>
remove first person language
</commit_message>
<xml_diff>
--- a/ConnectAndProtectNetworksAndNetworkSecurity/ApplyOSHardeningTechniques/Brute_Force_Attack_Incident_Report.docx
+++ b/ConnectAndProtectNetworksAndNetworkSecurity/ApplyOSHardeningTechniques/Brute_Force_Attack_Incident_Report.docx
@@ -271,7 +271,15 @@
                 <w:sz w:val="24"/>
                 <w:szCs w:val="24"/>
               </w:rPr>
-              <w:t xml:space="preserve">I have simulated the customer’s actions in a sandbox (Virtual Machine) and confirmed that when visiting yummyrecipesforme.com the following occurs: </w:t>
+              <w:t>The cybersecurity analyst has</w:t>
+            </w:r>
+            <w:r>
+              <w:rPr>
+                <w:rFonts w:ascii="Google Sans" w:eastAsia="Google Sans" w:hAnsi="Google Sans" w:cs="Google Sans"/>
+                <w:sz w:val="24"/>
+                <w:szCs w:val="24"/>
+              </w:rPr>
+              <w:t xml:space="preserve"> simulated the customer’s actions in a sandbox (Virtual Machine) and confirmed that when visiting yummyrecipesforme.com the following occurs: </w:t>
             </w:r>
             <w:r>
               <w:rPr>

</xml_diff>